<commit_message>
starting to execute the python notebook for module 6
</commit_message>
<xml_diff>
--- a/module6/HW6_Provided/ML-Unit6-Assignment-v2.docx
+++ b/module6/HW6_Provided/ML-Unit6-Assignment-v2.docx
@@ -270,7 +270,101 @@
         <w:t>The chart is shown below.   C</w:t>
       </w:r>
       <w:r>
-        <w:t>alculate the True Positive Rate, False Positive Rate and the position of this decision boundary on ROC curve.</w:t>
+        <w:t xml:space="preserve">alculate the True Positive Rate, False Positive </w:t>
+      </w:r>
+      <w:proofErr w:type="gramStart"/>
+      <w:r>
+        <w:t>Rate</w:t>
+      </w:r>
+      <w:proofErr w:type="gramEnd"/>
+      <w:r>
+        <w:t xml:space="preserve"> and the position of this decision boundary on ROC curve.</w:t>
+      </w:r>
+    </w:p>
+    <w:p>
+      <w:pPr>
+        <w:pStyle w:val="ListParagraph"/>
+        <w:numPr>
+          <w:ilvl w:val="1"/>
+          <w:numId w:val="14"/>
+        </w:numPr>
+      </w:pPr>
+      <w:r>
+        <w:t>True Positive = classified fraud = 250</w:t>
+      </w:r>
+    </w:p>
+    <w:p>
+      <w:pPr>
+        <w:pStyle w:val="ListParagraph"/>
+        <w:numPr>
+          <w:ilvl w:val="1"/>
+          <w:numId w:val="14"/>
+        </w:numPr>
+      </w:pPr>
+      <w:proofErr w:type="spellStart"/>
+      <w:r>
+        <w:t>Flase</w:t>
+      </w:r>
+      <w:proofErr w:type="spellEnd"/>
+      <w:r>
+        <w:t xml:space="preserve"> negative = total fraud – true positive = 300-250 = 50</w:t>
+      </w:r>
+    </w:p>
+    <w:p>
+      <w:pPr>
+        <w:pStyle w:val="ListParagraph"/>
+        <w:numPr>
+          <w:ilvl w:val="1"/>
+          <w:numId w:val="14"/>
+        </w:numPr>
+      </w:pPr>
+      <w:r>
+        <w:t xml:space="preserve">False Positive = total non-fraud – </w:t>
+      </w:r>
+      <w:r>
+        <w:t>true positive</w:t>
+      </w:r>
+      <w:r>
+        <w:t xml:space="preserve"> = 300 – 250 = 50</w:t>
+      </w:r>
+    </w:p>
+    <w:p>
+      <w:pPr>
+        <w:pStyle w:val="ListParagraph"/>
+        <w:numPr>
+          <w:ilvl w:val="1"/>
+          <w:numId w:val="14"/>
+        </w:numPr>
+      </w:pPr>
+      <w:r>
+        <w:t xml:space="preserve">True negative = </w:t>
+      </w:r>
+      <w:r>
+        <w:t>250</w:t>
+      </w:r>
+    </w:p>
+    <w:p>
+      <w:pPr>
+        <w:pStyle w:val="ListParagraph"/>
+        <w:numPr>
+          <w:ilvl w:val="1"/>
+          <w:numId w:val="14"/>
+        </w:numPr>
+      </w:pPr>
+      <w:r>
+        <w:t>True Positive Rate = true positive / total fraud = 250/300 = 0.833</w:t>
+      </w:r>
+    </w:p>
+    <w:p>
+      <w:pPr>
+        <w:pStyle w:val="ListParagraph"/>
+        <w:numPr>
+          <w:ilvl w:val="1"/>
+          <w:numId w:val="14"/>
+        </w:numPr>
+      </w:pPr>
+      <w:r>
+        <w:t>False Positive Rate = false positive / total non-fraud = 50 / 300 = 0.167</w:t>
       </w:r>
     </w:p>
     <w:p>
@@ -283,6 +377,7 @@
         <w:rPr>
           <w:noProof/>
         </w:rPr>
+        <w:lastRenderedPageBreak/>
         <w:drawing>
           <wp:inline distT="0" distB="0" distL="0" distR="0" wp14:anchorId="234DDBC8" wp14:editId="5A694860">
             <wp:extent cx="3657600" cy="2742207"/>
@@ -348,7 +443,6 @@
         </w:numPr>
       </w:pPr>
       <w:r>
-        <w:lastRenderedPageBreak/>
         <w:t>Draw</w:t>
       </w:r>
       <w:r>
@@ -362,8 +456,44 @@
       <w:pPr>
         <w:pStyle w:val="ListParagraph"/>
         <w:ind w:left="1080"/>
-        <w:jc w:val="center"/>
-      </w:pPr>
+      </w:pPr>
+      <w:r>
+        <w:drawing>
+          <wp:inline distT="0" distB="0" distL="0" distR="0" wp14:anchorId="45489950" wp14:editId="00DCF38F">
+            <wp:extent cx="3988379" cy="3175363"/>
+            <wp:effectExtent l="0" t="0" r="0" b="0"/>
+            <wp:docPr id="732342148" name="Picture 1" descr="A graph with a line&#10;&#10;Description automatically generated"/>
+            <wp:cNvGraphicFramePr>
+              <a:graphicFrameLocks xmlns:a="http://schemas.openxmlformats.org/drawingml/2006/main" noChangeAspect="1"/>
+            </wp:cNvGraphicFramePr>
+            <a:graphic xmlns:a="http://schemas.openxmlformats.org/drawingml/2006/main">
+              <a:graphicData uri="http://schemas.openxmlformats.org/drawingml/2006/picture">
+                <pic:pic xmlns:pic="http://schemas.openxmlformats.org/drawingml/2006/picture">
+                  <pic:nvPicPr>
+                    <pic:cNvPr id="732342148" name="Picture 1" descr="A graph with a line&#10;&#10;Description automatically generated"/>
+                    <pic:cNvPicPr/>
+                  </pic:nvPicPr>
+                  <pic:blipFill>
+                    <a:blip r:embed="rId7"/>
+                    <a:stretch>
+                      <a:fillRect/>
+                    </a:stretch>
+                  </pic:blipFill>
+                  <pic:spPr>
+                    <a:xfrm>
+                      <a:off x="0" y="0"/>
+                      <a:ext cx="4020015" cy="3200550"/>
+                    </a:xfrm>
+                    <a:prstGeom prst="rect">
+                      <a:avLst/>
+                    </a:prstGeom>
+                  </pic:spPr>
+                </pic:pic>
+              </a:graphicData>
+            </a:graphic>
+          </wp:inline>
+        </w:drawing>
+      </w:r>
     </w:p>
     <w:p>
       <w:pPr>
@@ -414,6 +544,137 @@
     <w:p>
       <w:pPr>
         <w:pStyle w:val="ListParagraph"/>
+        <w:numPr>
+          <w:ilvl w:val="1"/>
+          <w:numId w:val="14"/>
+        </w:numPr>
+      </w:pPr>
+      <w:r>
+        <w:t xml:space="preserve">True Positive = classified fraud = </w:t>
+      </w:r>
+      <w:r>
+        <w:t>200</w:t>
+      </w:r>
+    </w:p>
+    <w:p>
+      <w:pPr>
+        <w:pStyle w:val="ListParagraph"/>
+        <w:numPr>
+          <w:ilvl w:val="1"/>
+          <w:numId w:val="14"/>
+        </w:numPr>
+      </w:pPr>
+      <w:proofErr w:type="spellStart"/>
+      <w:r>
+        <w:t>Flase</w:t>
+      </w:r>
+      <w:proofErr w:type="spellEnd"/>
+      <w:r>
+        <w:t xml:space="preserve"> negative = total fraud – true positive = 300-</w:t>
+      </w:r>
+      <w:r>
+        <w:t>200</w:t>
+      </w:r>
+      <w:r>
+        <w:t xml:space="preserve"> = </w:t>
+      </w:r>
+      <w:r>
+        <w:t>100</w:t>
+      </w:r>
+    </w:p>
+    <w:p>
+      <w:pPr>
+        <w:pStyle w:val="ListParagraph"/>
+        <w:numPr>
+          <w:ilvl w:val="1"/>
+          <w:numId w:val="14"/>
+        </w:numPr>
+      </w:pPr>
+      <w:r>
+        <w:t xml:space="preserve">False Positive = total non-fraud – </w:t>
+      </w:r>
+      <w:r>
+        <w:t>true positive</w:t>
+      </w:r>
+      <w:r>
+        <w:t xml:space="preserve"> = 300 – </w:t>
+      </w:r>
+      <w:r>
+        <w:t>200</w:t>
+      </w:r>
+      <w:r>
+        <w:t xml:space="preserve"> = </w:t>
+      </w:r>
+      <w:r>
+        <w:t>100</w:t>
+      </w:r>
+    </w:p>
+    <w:p>
+      <w:pPr>
+        <w:pStyle w:val="ListParagraph"/>
+        <w:numPr>
+          <w:ilvl w:val="1"/>
+          <w:numId w:val="14"/>
+        </w:numPr>
+      </w:pPr>
+      <w:r>
+        <w:t xml:space="preserve">True negative = </w:t>
+      </w:r>
+      <w:r>
+        <w:t>200</w:t>
+      </w:r>
+    </w:p>
+    <w:p>
+      <w:pPr>
+        <w:pStyle w:val="ListParagraph"/>
+        <w:numPr>
+          <w:ilvl w:val="1"/>
+          <w:numId w:val="14"/>
+        </w:numPr>
+      </w:pPr>
+      <w:r>
+        <w:t xml:space="preserve">True Positive Rate = true positive / total fraud = </w:t>
+      </w:r>
+      <w:r>
+        <w:t>200</w:t>
+      </w:r>
+      <w:r>
+        <w:t>/300 = 0.</w:t>
+      </w:r>
+      <w:r>
+        <w:t>666</w:t>
+      </w:r>
+    </w:p>
+    <w:p>
+      <w:pPr>
+        <w:pStyle w:val="ListParagraph"/>
+        <w:numPr>
+          <w:ilvl w:val="1"/>
+          <w:numId w:val="14"/>
+        </w:numPr>
+      </w:pPr>
+      <w:r>
+        <w:t xml:space="preserve">False Positive Rate = false positive / total non-fraud = </w:t>
+      </w:r>
+      <w:r>
+        <w:t>100</w:t>
+      </w:r>
+      <w:r>
+        <w:t xml:space="preserve"> / 300 = 0.</w:t>
+      </w:r>
+      <w:r>
+        <w:t>333</w:t>
+      </w:r>
+    </w:p>
+    <w:p>
+      <w:pPr>
+        <w:pStyle w:val="ListParagraph"/>
+        <w:ind w:left="1800"/>
+      </w:pPr>
+    </w:p>
+    <w:p>
+      <w:pPr>
+        <w:pStyle w:val="ListParagraph"/>
         <w:ind w:left="1080"/>
         <w:jc w:val="center"/>
       </w:pPr>
@@ -421,6 +682,7 @@
         <w:rPr>
           <w:noProof/>
         </w:rPr>
+        <w:lastRenderedPageBreak/>
         <w:drawing>
           <wp:inline distT="0" distB="0" distL="0" distR="0" wp14:anchorId="547144D9" wp14:editId="186B1FB6">
             <wp:extent cx="4577042" cy="3431540"/>
@@ -439,7 +701,7 @@
                     </pic:cNvPicPr>
                   </pic:nvPicPr>
                   <pic:blipFill>
-                    <a:blip r:embed="rId7">
+                    <a:blip r:embed="rId8">
                       <a:extLst>
                         <a:ext uri="{28A0092B-C50C-407E-A947-70E740481C1C}">
                           <a14:useLocalDpi xmlns:a14="http://schemas.microsoft.com/office/drawing/2010/main" val="0"/>
@@ -500,6 +762,77 @@
         <w:pStyle w:val="ListParagraph"/>
         <w:ind w:left="1080"/>
       </w:pPr>
+      <w:r>
+        <w:fldChar w:fldCharType="begin"/>
+      </w:r>
+      <w:r>
+        <w:instrText xml:space="preserve"> INCLUDEPICTURE "https://files.oaiusercontent.com/file-JrXYHnAnwkniix11w6JlW5ur?se=2024-03-01T13%3A07%3A10Z&amp;sp=r&amp;sv=2021-08-06&amp;sr=b&amp;rscc=max-age%3D299%2C%20immutable&amp;rscd=attachment%3B%20filename%3D067fb1c1-ce6b-4c9b-90f8-9938f1f6a92a&amp;sig=3aq%2BpXouj9xBSi93pmuA3udRh3DMrM5JwkQdRfY/ui4%3D" \* MERGEFORMATINET </w:instrText>
+      </w:r>
+      <w:r>
+        <w:fldChar w:fldCharType="separate"/>
+      </w:r>
+      <w:r>
+        <w:rPr>
+          <w:noProof/>
+        </w:rPr>
+        <w:drawing>
+          <wp:inline distT="0" distB="0" distL="0" distR="0" wp14:anchorId="1CDEDB17" wp14:editId="7B56BA31">
+            <wp:extent cx="4193059" cy="3327568"/>
+            <wp:effectExtent l="0" t="0" r="0" b="0"/>
+            <wp:docPr id="37957664" name="Picture 1" descr="Output image"/>
+            <wp:cNvGraphicFramePr>
+              <a:graphicFrameLocks xmlns:a="http://schemas.openxmlformats.org/drawingml/2006/main" noChangeAspect="1"/>
+            </wp:cNvGraphicFramePr>
+            <a:graphic xmlns:a="http://schemas.openxmlformats.org/drawingml/2006/main">
+              <a:graphicData uri="http://schemas.openxmlformats.org/drawingml/2006/picture">
+                <pic:pic xmlns:pic="http://schemas.openxmlformats.org/drawingml/2006/picture">
+                  <pic:nvPicPr>
+                    <pic:cNvPr id="0" name="Picture 1" descr="Output image"/>
+                    <pic:cNvPicPr>
+                      <a:picLocks noChangeAspect="1" noChangeArrowheads="1"/>
+                    </pic:cNvPicPr>
+                  </pic:nvPicPr>
+                  <pic:blipFill>
+                    <a:blip r:embed="rId9" cstate="print">
+                      <a:extLst>
+                        <a:ext uri="{28A0092B-C50C-407E-A947-70E740481C1C}">
+                          <a14:useLocalDpi xmlns:a14="http://schemas.microsoft.com/office/drawing/2010/main" val="0"/>
+                        </a:ext>
+                      </a:extLst>
+                    </a:blip>
+                    <a:srcRect/>
+                    <a:stretch>
+                      <a:fillRect/>
+                    </a:stretch>
+                  </pic:blipFill>
+                  <pic:spPr bwMode="auto">
+                    <a:xfrm>
+                      <a:off x="0" y="0"/>
+                      <a:ext cx="4232922" cy="3359203"/>
+                    </a:xfrm>
+                    <a:prstGeom prst="rect">
+                      <a:avLst/>
+                    </a:prstGeom>
+                    <a:noFill/>
+                    <a:ln>
+                      <a:noFill/>
+                    </a:ln>
+                  </pic:spPr>
+                </pic:pic>
+              </a:graphicData>
+            </a:graphic>
+          </wp:inline>
+        </w:drawing>
+      </w:r>
+      <w:r>
+        <w:fldChar w:fldCharType="end"/>
+      </w:r>
+    </w:p>
+    <w:p>
+      <w:pPr>
+        <w:pStyle w:val="ListParagraph"/>
+        <w:ind w:left="1080"/>
+      </w:pPr>
     </w:p>
     <w:p>
       <w:pPr>
@@ -528,6 +861,9 @@
         <w:pStyle w:val="ListParagraph"/>
         <w:ind w:left="1080"/>
       </w:pPr>
+      <w:r>
+        <w:t>The first ROC curve would be considered the better option. The first curve that we looked at had a higher true positive rate vs the ROC curve in question d. Another way to find a better ROC curve, if the answer is not as straight forward and many data points exist, is to find the area under the curve. We can see that there is greater area under the curve for our first ROC vs our second. In some instances, this is not as apparent and finding the area would help to solidify the best option.</w:t>
+      </w:r>
     </w:p>
     <w:p>
       <w:pPr>
@@ -568,7 +904,28 @@
     <w:p>
       <w:pPr>
         <w:pStyle w:val="ListParagraph"/>
-      </w:pPr>
+        <w:ind w:left="1080"/>
+      </w:pPr>
+      <w:r>
+        <w:t>It is a good choice. In a logistic regression model, the results are given as probabilities with the decision boundary at 0.5</w:t>
+      </w:r>
+      <w:r>
+        <w:t xml:space="preserve"> and is representative of the sigmoid function</w:t>
+      </w:r>
+      <w:r>
+        <w:t>. Th</w:t>
+      </w:r>
+      <w:r>
+        <w:t xml:space="preserve">is means it is a good interpretation of the performance of our model. However, this is a fraud detection </w:t>
+      </w:r>
+      <w:proofErr w:type="gramStart"/>
+      <w:r>
+        <w:t>problem</w:t>
+      </w:r>
+      <w:proofErr w:type="gramEnd"/>
+      <w:r>
+        <w:t xml:space="preserve"> and the decision boundary may change if the risks for false negatives are more costly to the business/person.</w:t>
+      </w:r>
     </w:p>
     <w:p>
       <w:pPr>
@@ -590,58 +947,70 @@
         <w:t>complexity</w:t>
       </w:r>
       <w:r>
-        <w:t xml:space="preserve"> of a machine learning model. Add to it annotations of: (more/less) bias, variance. (</w:t>
+        <w:t xml:space="preserve"> of a machine learning model. Add to it annotations of: (more/less) bias, variance. (try to not look at the lecture notes), </w:t>
+      </w:r>
+      <w:r>
+        <w:t>complexity</w:t>
+      </w:r>
+      <w:r>
+        <w:t>.</w:t>
+      </w:r>
+    </w:p>
+    <w:p>
+      <w:pPr>
+        <w:pStyle w:val="ListParagraph"/>
+        <w:ind w:left="1440"/>
+      </w:pPr>
+      <w:r>
+        <w:t>More bias, less variance</w:t>
+      </w:r>
+      <w:r>
+        <w:tab/>
+      </w:r>
+      <w:r>
+        <w:tab/>
+      </w:r>
+      <w:r>
+        <w:tab/>
+      </w:r>
+      <w:r>
+        <w:tab/>
+      </w:r>
+      <w:r>
+        <w:tab/>
+        <w:t>Less bias, More variance</w:t>
+      </w:r>
+    </w:p>
+    <w:p>
+      <w:pPr>
+        <w:pStyle w:val="ListParagraph"/>
+      </w:pPr>
+      <w:r>
+        <w:t>&lt; --------------------------------------------------------------------------------------------------------------------------- &gt;</w:t>
+      </w:r>
+    </w:p>
+    <w:p>
+      <w:pPr>
+        <w:pStyle w:val="ListParagraph"/>
+      </w:pPr>
+      <w:r>
+        <w:t xml:space="preserve">less flexible (lower </w:t>
       </w:r>
       <w:proofErr w:type="gramStart"/>
       <w:r>
-        <w:t>try</w:t>
+        <w:t>dimensionality</w:t>
+      </w:r>
+      <w:r>
+        <w:t xml:space="preserve">)   </w:t>
       </w:r>
       <w:proofErr w:type="gramEnd"/>
       <w:r>
-        <w:t xml:space="preserve"> to not look at the lecture notes), </w:t>
-      </w:r>
-      <w:r>
-        <w:t>complexity</w:t>
-      </w:r>
-      <w:r>
-        <w:t>.</w:t>
-      </w:r>
-    </w:p>
-    <w:p>
-      <w:pPr>
-        <w:pStyle w:val="ListParagraph"/>
-      </w:pPr>
-    </w:p>
-    <w:p>
-      <w:pPr>
-        <w:pStyle w:val="ListParagraph"/>
-      </w:pPr>
-      <w:r>
-        <w:t>&lt; --------------------------------------------------------------------------------------------------------------------------- &gt;</w:t>
-      </w:r>
-    </w:p>
-    <w:p>
-      <w:pPr>
-        <w:pStyle w:val="ListParagraph"/>
-      </w:pPr>
-      <w:r>
-        <w:t xml:space="preserve">less flexible (lower </w:t>
-      </w:r>
-      <w:proofErr w:type="gramStart"/>
+        <w:t xml:space="preserve">                                          more flexible (higher </w:t>
+      </w:r>
       <w:r>
         <w:t>dimensionality</w:t>
       </w:r>
       <w:r>
-        <w:t xml:space="preserve">)   </w:t>
-      </w:r>
-      <w:proofErr w:type="gramEnd"/>
-      <w:r>
-        <w:t xml:space="preserve">                                          more flexible (higher </w:t>
-      </w:r>
-      <w:r>
-        <w:t>dimensionality</w:t>
-      </w:r>
-      <w:r>
         <w:t xml:space="preserve">) </w:t>
       </w:r>
     </w:p>
@@ -649,6 +1018,17 @@
       <w:pPr>
         <w:pStyle w:val="ListParagraph"/>
       </w:pPr>
+    </w:p>
+    <w:p>
+      <w:pPr>
+        <w:pStyle w:val="ListParagraph"/>
+      </w:pPr>
+      <w:r>
+        <w:t xml:space="preserve">Bias assumes that the model would possibly </w:t>
+      </w:r>
+      <w:r>
+        <w:t>underfit if there is less flexibility, lower dimensionality and therefore greater assumptions being made about the model. Whereas, variance has the opposite effect making less assumptions, over complicating the model with high dimensionality and causing the model to overfit.</w:t>
+      </w:r>
     </w:p>
     <w:p>
       <w:pPr>
@@ -1069,7 +1449,7 @@
         <w:rFonts w:hint="default"/>
       </w:rPr>
     </w:lvl>
-    <w:lvl w:ilvl="1" w:tplc="04090019" w:tentative="1">
+    <w:lvl w:ilvl="1" w:tplc="04090019">
       <w:start w:val="1"/>
       <w:numFmt w:val="lowerLetter"/>
       <w:lvlText w:val="%2."/>

</xml_diff>